<commit_message>
22125 405PM from latop
</commit_message>
<xml_diff>
--- a/Research/Research Notes.docx
+++ b/Research/Research Notes.docx
@@ -139,6 +139,17 @@
         <w:t xml:space="preserve">I divided the final airfoil coordinates by the root chord length of 330 to normalize the data for scaling in future use. </w:t>
       </w:r>
     </w:p>
+    <w:p/>
+    <w:p/>
+    <w:p/>
+    <w:p/>
+    <w:p/>
+    <w:p/>
+    <w:p/>
+    <w:p/>
+    <w:p/>
+    <w:p/>
+    <w:p/>
     <w:p>
       <w:pPr>
         <w:pStyle w:val="ListParagraph"/>
@@ -148,6 +159,7 @@
         </w:numPr>
       </w:pPr>
       <w:r>
+        <w:lastRenderedPageBreak/>
         <w:t>Step 2 – Airfoil Design</w:t>
       </w:r>
     </w:p>
@@ -160,7 +172,55 @@
         </w:numPr>
       </w:pPr>
       <w:r>
-        <w:t>I</w:t>
+        <w:t xml:space="preserve">Choosing the optimal root chord length depended on a few factors such as: 12% wind tunnel blockage, angle of attack, and inner space for instruments/actuators. </w:t>
+      </w:r>
+    </w:p>
+    <w:p>
+      <w:pPr>
+        <w:pStyle w:val="ListParagraph"/>
+        <w:numPr>
+          <w:ilvl w:val="1"/>
+          <w:numId w:val="1"/>
+        </w:numPr>
+      </w:pPr>
+      <w:r>
+        <w:t xml:space="preserve">To find the chord length that corresponded to desirable characteristics listed above, I chose 5 root chord lengths, 400-425-450-475-500 mm. </w:t>
+      </w:r>
+    </w:p>
+    <w:p>
+      <w:pPr>
+        <w:pStyle w:val="ListParagraph"/>
+        <w:numPr>
+          <w:ilvl w:val="1"/>
+          <w:numId w:val="1"/>
+        </w:numPr>
+      </w:pPr>
+      <w:r>
+        <w:t xml:space="preserve">With these chord lengths, I calculated the wind tunnel blockage and corresponding angles of attack, the root chord maximum thickness, and the 5% leading edge inset thickness from airfoil 1 to airfoil 3. </w:t>
+      </w:r>
+    </w:p>
+    <w:p>
+      <w:pPr>
+        <w:pStyle w:val="ListParagraph"/>
+        <w:numPr>
+          <w:ilvl w:val="1"/>
+          <w:numId w:val="1"/>
+        </w:numPr>
+      </w:pPr>
+      <w:r>
+        <w:t>From these values, we determined that a root chord of 450mm was best.</w:t>
+      </w:r>
+    </w:p>
+    <w:p>
+      <w:pPr>
+        <w:pStyle w:val="ListParagraph"/>
+        <w:numPr>
+          <w:ilvl w:val="0"/>
+          <w:numId w:val="1"/>
+        </w:numPr>
+      </w:pPr>
+      <w:r>
+        <w:t>Step 3 - CAD</w:t>
       </w:r>
     </w:p>
     <w:sectPr>

</xml_diff>